<commit_message>
updated demo for session2
</commit_message>
<xml_diff>
--- a/slides/angularlab-Session 1.docx
+++ b/slides/angularlab-Session 1.docx
@@ -1107,12 +1107,6 @@
           <w:rFonts w:ascii="Calibri" w:hAnsi="Calibri" w:cs="Calibri"/>
         </w:rPr>
       </w:pPr>
-      <w:r>
-        <w:rPr>
-          <w:rFonts w:ascii="Calibri" w:hAnsi="Calibri" w:cs="Calibri"/>
-        </w:rPr>
-        <w:t> </w:t>
-      </w:r>
     </w:p>
     <w:p>
       <w:pPr>
@@ -1138,7 +1132,7 @@
           <w:b/>
           <w:bCs/>
         </w:rPr>
-        <w:t xml:space="preserve">Check out CLI help </w:t>
+        <w:t>Clean up default content in App Component</w:t>
       </w:r>
       <w:r>
         <w:rPr>
@@ -1146,6 +1140,142 @@
           <w:b/>
           <w:bCs/>
         </w:rPr>
+        <w:t xml:space="preserve"> </w:t>
+      </w:r>
+    </w:p>
+    <w:p>
+      <w:pPr>
+        <w:pStyle w:val="NormalWeb"/>
+        <w:spacing w:before="0" w:beforeAutospacing="0" w:after="0" w:afterAutospacing="0"/>
+        <w:rPr>
+          <w:rFonts w:ascii="Calibri" w:hAnsi="Calibri" w:cs="Calibri"/>
+        </w:rPr>
+      </w:pPr>
+      <w:proofErr w:type="spellStart"/>
+      <w:r>
+        <w:rPr>
+          <w:rFonts w:ascii="Calibri" w:hAnsi="Calibri" w:cs="Calibri"/>
+        </w:rPr>
+        <w:t>Goto</w:t>
+      </w:r>
+      <w:proofErr w:type="spellEnd"/>
+      <w:r>
+        <w:rPr>
+          <w:rFonts w:ascii="Calibri" w:hAnsi="Calibri" w:cs="Calibri"/>
+        </w:rPr>
+        <w:t xml:space="preserve"> – ‘</w:t>
+      </w:r>
+      <w:proofErr w:type="spellStart"/>
+      <w:r>
+        <w:rPr>
+          <w:rFonts w:ascii="Calibri" w:hAnsi="Calibri" w:cs="Calibri"/>
+        </w:rPr>
+        <w:t>src</w:t>
+      </w:r>
+      <w:proofErr w:type="spellEnd"/>
+      <w:r>
+        <w:rPr>
+          <w:rFonts w:ascii="Calibri" w:hAnsi="Calibri" w:cs="Calibri"/>
+        </w:rPr>
+        <w:t xml:space="preserve">\app\app.component.html’ – and remove default template content and just add </w:t>
+      </w:r>
+    </w:p>
+    <w:p>
+      <w:pPr>
+        <w:pStyle w:val="NormalWeb"/>
+        <w:spacing w:before="0" w:beforeAutospacing="0" w:after="0" w:afterAutospacing="0"/>
+        <w:rPr>
+          <w:rFonts w:ascii="Calibri" w:hAnsi="Calibri" w:cs="Calibri"/>
+        </w:rPr>
+      </w:pPr>
+      <w:r>
+        <w:rPr>
+          <w:rFonts w:ascii="Calibri" w:hAnsi="Calibri" w:cs="Calibri"/>
+        </w:rPr>
+        <w:t>&lt;h1&gt; First App Component &lt;/h1&gt;</w:t>
+      </w:r>
+    </w:p>
+    <w:p>
+      <w:pPr>
+        <w:pStyle w:val="NormalWeb"/>
+        <w:spacing w:before="0" w:beforeAutospacing="0" w:after="0" w:afterAutospacing="0"/>
+        <w:rPr>
+          <w:rFonts w:ascii="Calibri" w:hAnsi="Calibri" w:cs="Calibri"/>
+        </w:rPr>
+      </w:pPr>
+    </w:p>
+    <w:p>
+      <w:pPr>
+        <w:pStyle w:val="NormalWeb"/>
+        <w:spacing w:before="0" w:beforeAutospacing="0" w:after="0" w:afterAutospacing="0"/>
+        <w:rPr>
+          <w:rFonts w:ascii="Calibri" w:hAnsi="Calibri" w:cs="Calibri"/>
+        </w:rPr>
+      </w:pPr>
+      <w:r>
+        <w:rPr>
+          <w:rFonts w:ascii="Calibri" w:hAnsi="Calibri" w:cs="Calibri"/>
+        </w:rPr>
+        <w:t>With this, the initial application setup is ready.</w:t>
+      </w:r>
+    </w:p>
+    <w:p>
+      <w:pPr>
+        <w:pStyle w:val="NormalWeb"/>
+        <w:spacing w:before="0" w:beforeAutospacing="0" w:after="0" w:afterAutospacing="0"/>
+        <w:rPr>
+          <w:rFonts w:ascii="Calibri" w:hAnsi="Calibri" w:cs="Calibri"/>
+        </w:rPr>
+      </w:pPr>
+    </w:p>
+    <w:p>
+      <w:pPr>
+        <w:pStyle w:val="NormalWeb"/>
+        <w:spacing w:before="0" w:beforeAutospacing="0" w:after="0" w:afterAutospacing="0"/>
+        <w:rPr>
+          <w:rFonts w:ascii="Calibri" w:hAnsi="Calibri" w:cs="Calibri"/>
+          <w:b/>
+          <w:bCs/>
+        </w:rPr>
+      </w:pPr>
+      <w:r>
+        <w:rPr>
+          <w:rFonts w:ascii="Calibri" w:hAnsi="Calibri" w:cs="Calibri"/>
+          <w:b/>
+          <w:bCs/>
+        </w:rPr>
+        <w:t xml:space="preserve">Step </w:t>
+      </w:r>
+      <w:r>
+        <w:rPr>
+          <w:rFonts w:ascii="Calibri" w:hAnsi="Calibri" w:cs="Calibri"/>
+          <w:b/>
+          <w:bCs/>
+        </w:rPr>
+        <w:t>5</w:t>
+      </w:r>
+      <w:r>
+        <w:rPr>
+          <w:rFonts w:ascii="Calibri" w:hAnsi="Calibri" w:cs="Calibri"/>
+          <w:b/>
+          <w:bCs/>
+        </w:rPr>
+        <w:t xml:space="preserve"> – </w:t>
+      </w:r>
+      <w:r>
+        <w:rPr>
+          <w:rFonts w:ascii="Calibri" w:hAnsi="Calibri" w:cs="Calibri"/>
+          <w:b/>
+          <w:bCs/>
+        </w:rPr>
+        <w:t xml:space="preserve">Check out CLI help </w:t>
+      </w:r>
+      <w:r>
+        <w:rPr>
+          <w:rFonts w:ascii="Calibri" w:hAnsi="Calibri" w:cs="Calibri"/>
+          <w:b/>
+          <w:bCs/>
+        </w:rPr>
         <w:t xml:space="preserve">commands for awareness </w:t>
       </w:r>
     </w:p>
@@ -1266,6 +1396,24 @@
         </w:rPr>
         <w:t> </w:t>
       </w:r>
+    </w:p>
+    <w:p>
+      <w:pPr>
+        <w:pStyle w:val="NormalWeb"/>
+        <w:spacing w:before="0" w:beforeAutospacing="0" w:after="0" w:afterAutospacing="0"/>
+        <w:rPr>
+          <w:rFonts w:ascii="Calibri" w:hAnsi="Calibri" w:cs="Calibri"/>
+        </w:rPr>
+      </w:pPr>
+    </w:p>
+    <w:p>
+      <w:pPr>
+        <w:pStyle w:val="NormalWeb"/>
+        <w:spacing w:before="0" w:beforeAutospacing="0" w:after="0" w:afterAutospacing="0"/>
+        <w:rPr>
+          <w:rFonts w:ascii="Calibri" w:hAnsi="Calibri" w:cs="Calibri"/>
+        </w:rPr>
+      </w:pPr>
     </w:p>
     <w:sectPr>
       <w:pgSz w:w="12240" w:h="15840"/>

</xml_diff>